<commit_message>
Update E4 Fiche de presentation lycée Java.docx
</commit_message>
<xml_diff>
--- a/assets/televerssements/E4 Fiche de presentation lycée Java.docx
+++ b/assets/televerssements/E4 Fiche de presentation lycée Java.docx
@@ -917,7 +917,13 @@
               <w:t>leurs emplois</w:t>
             </w:r>
             <w:r>
-              <w:t xml:space="preserve"> du temps mais surtout pour gérer l’absentéisme. Le cachier des charges impose le stockage au sein d’une base de données, l’accès à un service de connexion, une réinitialisation du mot de passe par envoi de mail, </w:t>
+              <w:t xml:space="preserve"> du temps mais surtout pour gérer l’absentéisme. Le </w:t>
+            </w:r>
+            <w:r>
+              <w:t>cahier</w:t>
+            </w:r>
+            <w:r>
+              <w:t xml:space="preserve"> des charges impose le stockage au sein d’une base de données, l’accès à un service de connexion, une réinitialisation du mot de passe par envoi de mail, </w:t>
             </w:r>
             <w:r>
               <w:t xml:space="preserve">la possibilité de modifier son profil, l’affichage du </w:t>
@@ -1605,7 +1611,25 @@
                 <w:sz w:val="20"/>
                 <w:szCs w:val="20"/>
               </w:rPr>
-              <w:t>A1.1.1 , Analyse du cahier des charges d'un service à produire</w:t>
+              <w:t>A1.1.</w:t>
+            </w:r>
+            <w:proofErr w:type="gramStart"/>
+            <w:r>
+              <w:rPr>
+                <w:rFonts w:ascii="Arial" w:hAnsi="Arial" w:cs="Arial"/>
+                <w:sz w:val="20"/>
+                <w:szCs w:val="20"/>
+              </w:rPr>
+              <w:t>1 ,</w:t>
+            </w:r>
+            <w:proofErr w:type="gramEnd"/>
+            <w:r>
+              <w:rPr>
+                <w:rFonts w:ascii="Arial" w:hAnsi="Arial" w:cs="Arial"/>
+                <w:sz w:val="20"/>
+                <w:szCs w:val="20"/>
+              </w:rPr>
+              <w:t xml:space="preserve"> Analyse du cahier des charges d'un service à produire</w:t>
             </w:r>
           </w:p>
           <w:p>
@@ -1624,7 +1648,25 @@
                 <w:sz w:val="20"/>
                 <w:szCs w:val="20"/>
               </w:rPr>
-              <w:t>A1.1.3 , Étude des exigences liées à la qualité attendue d'un service</w:t>
+              <w:t>A1.1.</w:t>
+            </w:r>
+            <w:proofErr w:type="gramStart"/>
+            <w:r>
+              <w:rPr>
+                <w:rFonts w:ascii="Arial" w:hAnsi="Arial" w:cs="Arial"/>
+                <w:sz w:val="20"/>
+                <w:szCs w:val="20"/>
+              </w:rPr>
+              <w:t>3 ,</w:t>
+            </w:r>
+            <w:proofErr w:type="gramEnd"/>
+            <w:r>
+              <w:rPr>
+                <w:rFonts w:ascii="Arial" w:hAnsi="Arial" w:cs="Arial"/>
+                <w:sz w:val="20"/>
+                <w:szCs w:val="20"/>
+              </w:rPr>
+              <w:t xml:space="preserve"> Étude des exigences liées à la qualité attendue d'un service</w:t>
             </w:r>
           </w:p>
           <w:p>
@@ -1643,7 +1685,25 @@
                 <w:sz w:val="20"/>
                 <w:szCs w:val="20"/>
               </w:rPr>
-              <w:t>A1.2.1 , Élaboration et présentation d'un dossier de choix de solution technique</w:t>
+              <w:t>A1.2.</w:t>
+            </w:r>
+            <w:proofErr w:type="gramStart"/>
+            <w:r>
+              <w:rPr>
+                <w:rFonts w:ascii="Arial" w:hAnsi="Arial" w:cs="Arial"/>
+                <w:sz w:val="20"/>
+                <w:szCs w:val="20"/>
+              </w:rPr>
+              <w:t>1 ,</w:t>
+            </w:r>
+            <w:proofErr w:type="gramEnd"/>
+            <w:r>
+              <w:rPr>
+                <w:rFonts w:ascii="Arial" w:hAnsi="Arial" w:cs="Arial"/>
+                <w:sz w:val="20"/>
+                <w:szCs w:val="20"/>
+              </w:rPr>
+              <w:t xml:space="preserve"> Élaboration et présentation d'un dossier de choix de solution technique</w:t>
             </w:r>
           </w:p>
           <w:p>
@@ -1662,7 +1722,25 @@
                 <w:sz w:val="20"/>
                 <w:szCs w:val="20"/>
               </w:rPr>
-              <w:t>A1.2.2 , Rédaction des spécifications techniques de la solution retenue</w:t>
+              <w:t>A1.2.</w:t>
+            </w:r>
+            <w:proofErr w:type="gramStart"/>
+            <w:r>
+              <w:rPr>
+                <w:rFonts w:ascii="Arial" w:hAnsi="Arial" w:cs="Arial"/>
+                <w:sz w:val="20"/>
+                <w:szCs w:val="20"/>
+              </w:rPr>
+              <w:t>2 ,</w:t>
+            </w:r>
+            <w:proofErr w:type="gramEnd"/>
+            <w:r>
+              <w:rPr>
+                <w:rFonts w:ascii="Arial" w:hAnsi="Arial" w:cs="Arial"/>
+                <w:sz w:val="20"/>
+                <w:szCs w:val="20"/>
+              </w:rPr>
+              <w:t xml:space="preserve"> Rédaction des spécifications techniques de la solution retenue</w:t>
             </w:r>
           </w:p>
           <w:p>
@@ -1681,7 +1759,25 @@
                 <w:sz w:val="20"/>
                 <w:szCs w:val="20"/>
               </w:rPr>
-              <w:t>A1.2.4 , Détermination des tests nécessaires à la validation d'un service</w:t>
+              <w:t>A1.2.</w:t>
+            </w:r>
+            <w:proofErr w:type="gramStart"/>
+            <w:r>
+              <w:rPr>
+                <w:rFonts w:ascii="Arial" w:hAnsi="Arial" w:cs="Arial"/>
+                <w:sz w:val="20"/>
+                <w:szCs w:val="20"/>
+              </w:rPr>
+              <w:t>4 ,</w:t>
+            </w:r>
+            <w:proofErr w:type="gramEnd"/>
+            <w:r>
+              <w:rPr>
+                <w:rFonts w:ascii="Arial" w:hAnsi="Arial" w:cs="Arial"/>
+                <w:sz w:val="20"/>
+                <w:szCs w:val="20"/>
+              </w:rPr>
+              <w:t xml:space="preserve"> Détermination des tests nécessaires à la validation d'un service</w:t>
             </w:r>
           </w:p>
           <w:p>
@@ -1700,7 +1796,25 @@
                 <w:sz w:val="20"/>
                 <w:szCs w:val="20"/>
               </w:rPr>
-              <w:t xml:space="preserve">A1.2.5 , Définition des niveaux d'habilitation associés à un service </w:t>
+              <w:t>A1.2.</w:t>
+            </w:r>
+            <w:proofErr w:type="gramStart"/>
+            <w:r>
+              <w:rPr>
+                <w:rFonts w:ascii="Arial" w:hAnsi="Arial" w:cs="Arial"/>
+                <w:sz w:val="20"/>
+                <w:szCs w:val="20"/>
+              </w:rPr>
+              <w:t>5 ,</w:t>
+            </w:r>
+            <w:proofErr w:type="gramEnd"/>
+            <w:r>
+              <w:rPr>
+                <w:rFonts w:ascii="Arial" w:hAnsi="Arial" w:cs="Arial"/>
+                <w:sz w:val="20"/>
+                <w:szCs w:val="20"/>
+              </w:rPr>
+              <w:t xml:space="preserve"> Définition des niveaux d'habilitation associés à un service </w:t>
             </w:r>
           </w:p>
           <w:p>
@@ -1719,7 +1833,25 @@
                 <w:sz w:val="20"/>
                 <w:szCs w:val="20"/>
               </w:rPr>
-              <w:t xml:space="preserve">A1.3.1 , Test d'intégration et d'acceptation d'un service </w:t>
+              <w:t>A1.3.</w:t>
+            </w:r>
+            <w:proofErr w:type="gramStart"/>
+            <w:r>
+              <w:rPr>
+                <w:rFonts w:ascii="Arial" w:hAnsi="Arial" w:cs="Arial"/>
+                <w:sz w:val="20"/>
+                <w:szCs w:val="20"/>
+              </w:rPr>
+              <w:t>1 ,</w:t>
+            </w:r>
+            <w:proofErr w:type="gramEnd"/>
+            <w:r>
+              <w:rPr>
+                <w:rFonts w:ascii="Arial" w:hAnsi="Arial" w:cs="Arial"/>
+                <w:sz w:val="20"/>
+                <w:szCs w:val="20"/>
+              </w:rPr>
+              <w:t xml:space="preserve"> Test d'intégration et d'acceptation d'un service </w:t>
             </w:r>
           </w:p>
           <w:p>
@@ -1738,25 +1870,61 @@
                 <w:sz w:val="20"/>
                 <w:szCs w:val="20"/>
               </w:rPr>
-              <w:t xml:space="preserve">A1.3.2 , Définition des éléments nécessaires à la continuité d'un service </w:t>
-            </w:r>
-          </w:p>
-          <w:p>
-            <w:pPr>
-              <w:jc w:val="center"/>
-              <w:rPr>
-                <w:rFonts w:ascii="Arial" w:hAnsi="Arial" w:cs="Arial"/>
-                <w:sz w:val="20"/>
-                <w:szCs w:val="20"/>
-              </w:rPr>
-            </w:pPr>
-            <w:r>
-              <w:rPr>
-                <w:rFonts w:ascii="Arial" w:hAnsi="Arial" w:cs="Arial"/>
-                <w:sz w:val="20"/>
-                <w:szCs w:val="20"/>
-              </w:rPr>
-              <w:t xml:space="preserve">A1.3.4 , Déploiement d'un service </w:t>
+              <w:t>A1.3.</w:t>
+            </w:r>
+            <w:proofErr w:type="gramStart"/>
+            <w:r>
+              <w:rPr>
+                <w:rFonts w:ascii="Arial" w:hAnsi="Arial" w:cs="Arial"/>
+                <w:sz w:val="20"/>
+                <w:szCs w:val="20"/>
+              </w:rPr>
+              <w:t>2 ,</w:t>
+            </w:r>
+            <w:proofErr w:type="gramEnd"/>
+            <w:r>
+              <w:rPr>
+                <w:rFonts w:ascii="Arial" w:hAnsi="Arial" w:cs="Arial"/>
+                <w:sz w:val="20"/>
+                <w:szCs w:val="20"/>
+              </w:rPr>
+              <w:t xml:space="preserve"> Définition des éléments nécessaires à la continuité d'un service </w:t>
+            </w:r>
+          </w:p>
+          <w:p>
+            <w:pPr>
+              <w:jc w:val="center"/>
+              <w:rPr>
+                <w:rFonts w:ascii="Arial" w:hAnsi="Arial" w:cs="Arial"/>
+                <w:sz w:val="20"/>
+                <w:szCs w:val="20"/>
+              </w:rPr>
+            </w:pPr>
+            <w:r>
+              <w:rPr>
+                <w:rFonts w:ascii="Arial" w:hAnsi="Arial" w:cs="Arial"/>
+                <w:sz w:val="20"/>
+                <w:szCs w:val="20"/>
+              </w:rPr>
+              <w:t>A1.3.</w:t>
+            </w:r>
+            <w:proofErr w:type="gramStart"/>
+            <w:r>
+              <w:rPr>
+                <w:rFonts w:ascii="Arial" w:hAnsi="Arial" w:cs="Arial"/>
+                <w:sz w:val="20"/>
+                <w:szCs w:val="20"/>
+              </w:rPr>
+              <w:t>4 ,</w:t>
+            </w:r>
+            <w:proofErr w:type="gramEnd"/>
+            <w:r>
+              <w:rPr>
+                <w:rFonts w:ascii="Arial" w:hAnsi="Arial" w:cs="Arial"/>
+                <w:sz w:val="20"/>
+                <w:szCs w:val="20"/>
+              </w:rPr>
+              <w:t xml:space="preserve"> Déploiement d'un service </w:t>
             </w:r>
           </w:p>
           <w:p>
@@ -1775,7 +1943,25 @@
                 <w:sz w:val="20"/>
                 <w:szCs w:val="20"/>
               </w:rPr>
-              <w:t xml:space="preserve">A1.4.1 , Participation à un projet </w:t>
+              <w:t>A1.4.</w:t>
+            </w:r>
+            <w:proofErr w:type="gramStart"/>
+            <w:r>
+              <w:rPr>
+                <w:rFonts w:ascii="Arial" w:hAnsi="Arial" w:cs="Arial"/>
+                <w:sz w:val="20"/>
+                <w:szCs w:val="20"/>
+              </w:rPr>
+              <w:t>1 ,</w:t>
+            </w:r>
+            <w:proofErr w:type="gramEnd"/>
+            <w:r>
+              <w:rPr>
+                <w:rFonts w:ascii="Arial" w:hAnsi="Arial" w:cs="Arial"/>
+                <w:sz w:val="20"/>
+                <w:szCs w:val="20"/>
+              </w:rPr>
+              <w:t xml:space="preserve"> Participation à un projet </w:t>
             </w:r>
           </w:p>
           <w:p>
@@ -1794,7 +1980,25 @@
                 <w:sz w:val="20"/>
                 <w:szCs w:val="20"/>
               </w:rPr>
-              <w:t xml:space="preserve">A1.4.2 , Évaluation des indicateurs de suivi d'un projet et justification des écarts </w:t>
+              <w:t>A1.4.</w:t>
+            </w:r>
+            <w:proofErr w:type="gramStart"/>
+            <w:r>
+              <w:rPr>
+                <w:rFonts w:ascii="Arial" w:hAnsi="Arial" w:cs="Arial"/>
+                <w:sz w:val="20"/>
+                <w:szCs w:val="20"/>
+              </w:rPr>
+              <w:t>2 ,</w:t>
+            </w:r>
+            <w:proofErr w:type="gramEnd"/>
+            <w:r>
+              <w:rPr>
+                <w:rFonts w:ascii="Arial" w:hAnsi="Arial" w:cs="Arial"/>
+                <w:sz w:val="20"/>
+                <w:szCs w:val="20"/>
+              </w:rPr>
+              <w:t xml:space="preserve"> Évaluation des indicateurs de suivi d'un projet et justification des écarts </w:t>
             </w:r>
           </w:p>
           <w:p>
@@ -1813,25 +2017,61 @@
                 <w:sz w:val="20"/>
                 <w:szCs w:val="20"/>
               </w:rPr>
-              <w:t xml:space="preserve">A1.4.3 , Gestion des ressources </w:t>
-            </w:r>
-          </w:p>
-          <w:p>
-            <w:pPr>
-              <w:jc w:val="center"/>
-              <w:rPr>
-                <w:rFonts w:ascii="Arial" w:hAnsi="Arial" w:cs="Arial"/>
-                <w:sz w:val="20"/>
-                <w:szCs w:val="20"/>
-              </w:rPr>
-            </w:pPr>
-            <w:r>
-              <w:rPr>
-                <w:rFonts w:ascii="Arial" w:hAnsi="Arial" w:cs="Arial"/>
-                <w:sz w:val="20"/>
-                <w:szCs w:val="20"/>
-              </w:rPr>
-              <w:t xml:space="preserve">A2.2.1 , Suivi et résolution d'incidents </w:t>
+              <w:t>A1.4.</w:t>
+            </w:r>
+            <w:proofErr w:type="gramStart"/>
+            <w:r>
+              <w:rPr>
+                <w:rFonts w:ascii="Arial" w:hAnsi="Arial" w:cs="Arial"/>
+                <w:sz w:val="20"/>
+                <w:szCs w:val="20"/>
+              </w:rPr>
+              <w:t>3 ,</w:t>
+            </w:r>
+            <w:proofErr w:type="gramEnd"/>
+            <w:r>
+              <w:rPr>
+                <w:rFonts w:ascii="Arial" w:hAnsi="Arial" w:cs="Arial"/>
+                <w:sz w:val="20"/>
+                <w:szCs w:val="20"/>
+              </w:rPr>
+              <w:t xml:space="preserve"> Gestion des ressources </w:t>
+            </w:r>
+          </w:p>
+          <w:p>
+            <w:pPr>
+              <w:jc w:val="center"/>
+              <w:rPr>
+                <w:rFonts w:ascii="Arial" w:hAnsi="Arial" w:cs="Arial"/>
+                <w:sz w:val="20"/>
+                <w:szCs w:val="20"/>
+              </w:rPr>
+            </w:pPr>
+            <w:r>
+              <w:rPr>
+                <w:rFonts w:ascii="Arial" w:hAnsi="Arial" w:cs="Arial"/>
+                <w:sz w:val="20"/>
+                <w:szCs w:val="20"/>
+              </w:rPr>
+              <w:t>A2.2.</w:t>
+            </w:r>
+            <w:proofErr w:type="gramStart"/>
+            <w:r>
+              <w:rPr>
+                <w:rFonts w:ascii="Arial" w:hAnsi="Arial" w:cs="Arial"/>
+                <w:sz w:val="20"/>
+                <w:szCs w:val="20"/>
+              </w:rPr>
+              <w:t>1 ,</w:t>
+            </w:r>
+            <w:proofErr w:type="gramEnd"/>
+            <w:r>
+              <w:rPr>
+                <w:rFonts w:ascii="Arial" w:hAnsi="Arial" w:cs="Arial"/>
+                <w:sz w:val="20"/>
+                <w:szCs w:val="20"/>
+              </w:rPr>
+              <w:t xml:space="preserve"> Suivi et résolution d'incidents </w:t>
             </w:r>
           </w:p>
           <w:p>
@@ -1850,7 +2090,25 @@
                 <w:sz w:val="20"/>
                 <w:szCs w:val="20"/>
               </w:rPr>
-              <w:t xml:space="preserve">A2.3.1 , Identification, qualification et évaluation d'un problème </w:t>
+              <w:t>A2.3.</w:t>
+            </w:r>
+            <w:proofErr w:type="gramStart"/>
+            <w:r>
+              <w:rPr>
+                <w:rFonts w:ascii="Arial" w:hAnsi="Arial" w:cs="Arial"/>
+                <w:sz w:val="20"/>
+                <w:szCs w:val="20"/>
+              </w:rPr>
+              <w:t>1 ,</w:t>
+            </w:r>
+            <w:proofErr w:type="gramEnd"/>
+            <w:r>
+              <w:rPr>
+                <w:rFonts w:ascii="Arial" w:hAnsi="Arial" w:cs="Arial"/>
+                <w:sz w:val="20"/>
+                <w:szCs w:val="20"/>
+              </w:rPr>
+              <w:t xml:space="preserve"> Identification, qualification et évaluation d'un problème </w:t>
             </w:r>
           </w:p>
           <w:p>
@@ -1869,7 +2127,25 @@
                 <w:sz w:val="20"/>
                 <w:szCs w:val="20"/>
               </w:rPr>
-              <w:t xml:space="preserve">A2.3.2 , Proposition d'amélioration d'un service </w:t>
+              <w:t>A2.3.</w:t>
+            </w:r>
+            <w:proofErr w:type="gramStart"/>
+            <w:r>
+              <w:rPr>
+                <w:rFonts w:ascii="Arial" w:hAnsi="Arial" w:cs="Arial"/>
+                <w:sz w:val="20"/>
+                <w:szCs w:val="20"/>
+              </w:rPr>
+              <w:t>2 ,</w:t>
+            </w:r>
+            <w:proofErr w:type="gramEnd"/>
+            <w:r>
+              <w:rPr>
+                <w:rFonts w:ascii="Arial" w:hAnsi="Arial" w:cs="Arial"/>
+                <w:sz w:val="20"/>
+                <w:szCs w:val="20"/>
+              </w:rPr>
+              <w:t xml:space="preserve"> Proposition d'amélioration d'un service </w:t>
             </w:r>
           </w:p>
           <w:p>
@@ -1888,7 +2164,25 @@
                 <w:sz w:val="20"/>
                 <w:szCs w:val="20"/>
               </w:rPr>
-              <w:t xml:space="preserve">A3.2.1 , Installation et configuration d'éléments d'infrastructure  </w:t>
+              <w:t>A3.2.</w:t>
+            </w:r>
+            <w:proofErr w:type="gramStart"/>
+            <w:r>
+              <w:rPr>
+                <w:rFonts w:ascii="Arial" w:hAnsi="Arial" w:cs="Arial"/>
+                <w:sz w:val="20"/>
+                <w:szCs w:val="20"/>
+              </w:rPr>
+              <w:t>1 ,</w:t>
+            </w:r>
+            <w:proofErr w:type="gramEnd"/>
+            <w:r>
+              <w:rPr>
+                <w:rFonts w:ascii="Arial" w:hAnsi="Arial" w:cs="Arial"/>
+                <w:sz w:val="20"/>
+                <w:szCs w:val="20"/>
+              </w:rPr>
+              <w:t xml:space="preserve"> Installation et configuration d'éléments d'infrastructure  </w:t>
             </w:r>
           </w:p>
           <w:p>
@@ -1907,7 +2201,25 @@
                 <w:sz w:val="20"/>
                 <w:szCs w:val="20"/>
               </w:rPr>
-              <w:t xml:space="preserve">A4.1.1 , Proposition d'une solution applicative </w:t>
+              <w:t>A4.1.</w:t>
+            </w:r>
+            <w:proofErr w:type="gramStart"/>
+            <w:r>
+              <w:rPr>
+                <w:rFonts w:ascii="Arial" w:hAnsi="Arial" w:cs="Arial"/>
+                <w:sz w:val="20"/>
+                <w:szCs w:val="20"/>
+              </w:rPr>
+              <w:t>1 ,</w:t>
+            </w:r>
+            <w:proofErr w:type="gramEnd"/>
+            <w:r>
+              <w:rPr>
+                <w:rFonts w:ascii="Arial" w:hAnsi="Arial" w:cs="Arial"/>
+                <w:sz w:val="20"/>
+                <w:szCs w:val="20"/>
+              </w:rPr>
+              <w:t xml:space="preserve"> Proposition d'une solution applicative </w:t>
             </w:r>
           </w:p>
           <w:p>
@@ -1926,7 +2238,25 @@
                 <w:sz w:val="20"/>
                 <w:szCs w:val="20"/>
               </w:rPr>
-              <w:t xml:space="preserve">A4.1.2 , Conception ou adaptation de l'interface utilisateur d'une solution applicative </w:t>
+              <w:t>A4.1.</w:t>
+            </w:r>
+            <w:proofErr w:type="gramStart"/>
+            <w:r>
+              <w:rPr>
+                <w:rFonts w:ascii="Arial" w:hAnsi="Arial" w:cs="Arial"/>
+                <w:sz w:val="20"/>
+                <w:szCs w:val="20"/>
+              </w:rPr>
+              <w:t>2 ,</w:t>
+            </w:r>
+            <w:proofErr w:type="gramEnd"/>
+            <w:r>
+              <w:rPr>
+                <w:rFonts w:ascii="Arial" w:hAnsi="Arial" w:cs="Arial"/>
+                <w:sz w:val="20"/>
+                <w:szCs w:val="20"/>
+              </w:rPr>
+              <w:t xml:space="preserve"> Conception ou adaptation de l'interface utilisateur d'une solution applicative </w:t>
             </w:r>
           </w:p>
           <w:p>
@@ -1945,7 +2275,25 @@
                 <w:sz w:val="20"/>
                 <w:szCs w:val="20"/>
               </w:rPr>
-              <w:t xml:space="preserve">A4.1.3 , Conception ou adaptation d'une base de données </w:t>
+              <w:t>A4.1.</w:t>
+            </w:r>
+            <w:proofErr w:type="gramStart"/>
+            <w:r>
+              <w:rPr>
+                <w:rFonts w:ascii="Arial" w:hAnsi="Arial" w:cs="Arial"/>
+                <w:sz w:val="20"/>
+                <w:szCs w:val="20"/>
+              </w:rPr>
+              <w:t>3 ,</w:t>
+            </w:r>
+            <w:proofErr w:type="gramEnd"/>
+            <w:r>
+              <w:rPr>
+                <w:rFonts w:ascii="Arial" w:hAnsi="Arial" w:cs="Arial"/>
+                <w:sz w:val="20"/>
+                <w:szCs w:val="20"/>
+              </w:rPr>
+              <w:t xml:space="preserve"> Conception ou adaptation d'une base de données </w:t>
             </w:r>
           </w:p>
           <w:p>
@@ -1965,7 +2313,25 @@
                 <w:szCs w:val="20"/>
               </w:rPr>
               <w:lastRenderedPageBreak/>
-              <w:t xml:space="preserve">A4.1.4 , Définition des caractéristiques d'une solution applicative </w:t>
+              <w:t>A4.1.</w:t>
+            </w:r>
+            <w:proofErr w:type="gramStart"/>
+            <w:r>
+              <w:rPr>
+                <w:rFonts w:ascii="Arial" w:hAnsi="Arial" w:cs="Arial"/>
+                <w:sz w:val="20"/>
+                <w:szCs w:val="20"/>
+              </w:rPr>
+              <w:t>4 ,</w:t>
+            </w:r>
+            <w:proofErr w:type="gramEnd"/>
+            <w:r>
+              <w:rPr>
+                <w:rFonts w:ascii="Arial" w:hAnsi="Arial" w:cs="Arial"/>
+                <w:sz w:val="20"/>
+                <w:szCs w:val="20"/>
+              </w:rPr>
+              <w:t xml:space="preserve"> Définition des caractéristiques d'une solution applicative </w:t>
             </w:r>
           </w:p>
           <w:p>
@@ -1984,7 +2350,25 @@
                 <w:sz w:val="20"/>
                 <w:szCs w:val="20"/>
               </w:rPr>
-              <w:t xml:space="preserve">A4.1.5 , Prototypage de composants logiciels </w:t>
+              <w:t>A4.1.</w:t>
+            </w:r>
+            <w:proofErr w:type="gramStart"/>
+            <w:r>
+              <w:rPr>
+                <w:rFonts w:ascii="Arial" w:hAnsi="Arial" w:cs="Arial"/>
+                <w:sz w:val="20"/>
+                <w:szCs w:val="20"/>
+              </w:rPr>
+              <w:t>5 ,</w:t>
+            </w:r>
+            <w:proofErr w:type="gramEnd"/>
+            <w:r>
+              <w:rPr>
+                <w:rFonts w:ascii="Arial" w:hAnsi="Arial" w:cs="Arial"/>
+                <w:sz w:val="20"/>
+                <w:szCs w:val="20"/>
+              </w:rPr>
+              <w:t xml:space="preserve"> Prototypage de composants logiciels </w:t>
             </w:r>
           </w:p>
           <w:p>
@@ -2003,7 +2387,25 @@
                 <w:sz w:val="20"/>
                 <w:szCs w:val="20"/>
               </w:rPr>
-              <w:t xml:space="preserve">A4.1.6 , Gestion d'environnements de développement et de test </w:t>
+              <w:t>A4.1.</w:t>
+            </w:r>
+            <w:proofErr w:type="gramStart"/>
+            <w:r>
+              <w:rPr>
+                <w:rFonts w:ascii="Arial" w:hAnsi="Arial" w:cs="Arial"/>
+                <w:sz w:val="20"/>
+                <w:szCs w:val="20"/>
+              </w:rPr>
+              <w:t>6 ,</w:t>
+            </w:r>
+            <w:proofErr w:type="gramEnd"/>
+            <w:r>
+              <w:rPr>
+                <w:rFonts w:ascii="Arial" w:hAnsi="Arial" w:cs="Arial"/>
+                <w:sz w:val="20"/>
+                <w:szCs w:val="20"/>
+              </w:rPr>
+              <w:t xml:space="preserve"> Gestion d'environnements de développement et de test </w:t>
             </w:r>
           </w:p>
           <w:p>
@@ -2022,7 +2424,25 @@
                 <w:sz w:val="20"/>
                 <w:szCs w:val="20"/>
               </w:rPr>
-              <w:t xml:space="preserve">A4.1.9 , Rédaction d'une documentation technique  </w:t>
+              <w:t>A4.1.</w:t>
+            </w:r>
+            <w:proofErr w:type="gramStart"/>
+            <w:r>
+              <w:rPr>
+                <w:rFonts w:ascii="Arial" w:hAnsi="Arial" w:cs="Arial"/>
+                <w:sz w:val="20"/>
+                <w:szCs w:val="20"/>
+              </w:rPr>
+              <w:t>9 ,</w:t>
+            </w:r>
+            <w:proofErr w:type="gramEnd"/>
+            <w:r>
+              <w:rPr>
+                <w:rFonts w:ascii="Arial" w:hAnsi="Arial" w:cs="Arial"/>
+                <w:sz w:val="20"/>
+                <w:szCs w:val="20"/>
+              </w:rPr>
+              <w:t xml:space="preserve"> Rédaction d'une documentation technique  </w:t>
             </w:r>
           </w:p>
           <w:p>
@@ -2041,7 +2461,25 @@
                 <w:sz w:val="20"/>
                 <w:szCs w:val="20"/>
               </w:rPr>
-              <w:t xml:space="preserve">A4.1.10 ,  Rédaction d'une documentation d'utilisation  </w:t>
+              <w:t>A4.1.</w:t>
+            </w:r>
+            <w:proofErr w:type="gramStart"/>
+            <w:r>
+              <w:rPr>
+                <w:rFonts w:ascii="Arial" w:hAnsi="Arial" w:cs="Arial"/>
+                <w:sz w:val="20"/>
+                <w:szCs w:val="20"/>
+              </w:rPr>
+              <w:t>10 ,</w:t>
+            </w:r>
+            <w:proofErr w:type="gramEnd"/>
+            <w:r>
+              <w:rPr>
+                <w:rFonts w:ascii="Arial" w:hAnsi="Arial" w:cs="Arial"/>
+                <w:sz w:val="20"/>
+                <w:szCs w:val="20"/>
+              </w:rPr>
+              <w:t xml:space="preserve">  Rédaction d'une documentation d'utilisation  </w:t>
             </w:r>
           </w:p>
           <w:p>
@@ -2060,7 +2498,25 @@
                 <w:sz w:val="20"/>
                 <w:szCs w:val="20"/>
               </w:rPr>
-              <w:t xml:space="preserve">A4.2.3 , Réalisation des tests nécessaires à la mise en production d'éléments mis à jour </w:t>
+              <w:t>A4.2.</w:t>
+            </w:r>
+            <w:proofErr w:type="gramStart"/>
+            <w:r>
+              <w:rPr>
+                <w:rFonts w:ascii="Arial" w:hAnsi="Arial" w:cs="Arial"/>
+                <w:sz w:val="20"/>
+                <w:szCs w:val="20"/>
+              </w:rPr>
+              <w:t>3 ,</w:t>
+            </w:r>
+            <w:proofErr w:type="gramEnd"/>
+            <w:r>
+              <w:rPr>
+                <w:rFonts w:ascii="Arial" w:hAnsi="Arial" w:cs="Arial"/>
+                <w:sz w:val="20"/>
+                <w:szCs w:val="20"/>
+              </w:rPr>
+              <w:t xml:space="preserve"> Réalisation des tests nécessaires à la mise en production d'éléments mis à jour </w:t>
             </w:r>
           </w:p>
           <w:p>
@@ -2079,7 +2535,25 @@
                 <w:sz w:val="20"/>
                 <w:szCs w:val="20"/>
               </w:rPr>
-              <w:t xml:space="preserve">A5.1.3 , Suivi d'une configuration et de ses éléments </w:t>
+              <w:t>A5.1.</w:t>
+            </w:r>
+            <w:proofErr w:type="gramStart"/>
+            <w:r>
+              <w:rPr>
+                <w:rFonts w:ascii="Arial" w:hAnsi="Arial" w:cs="Arial"/>
+                <w:sz w:val="20"/>
+                <w:szCs w:val="20"/>
+              </w:rPr>
+              <w:t>3 ,</w:t>
+            </w:r>
+            <w:proofErr w:type="gramEnd"/>
+            <w:r>
+              <w:rPr>
+                <w:rFonts w:ascii="Arial" w:hAnsi="Arial" w:cs="Arial"/>
+                <w:sz w:val="20"/>
+                <w:szCs w:val="20"/>
+              </w:rPr>
+              <w:t xml:space="preserve"> Suivi d'une configuration et de ses éléments </w:t>
             </w:r>
           </w:p>
           <w:p>
@@ -2098,7 +2572,25 @@
                 <w:sz w:val="20"/>
                 <w:szCs w:val="20"/>
               </w:rPr>
-              <w:t xml:space="preserve">A5.1.5 , Évaluation d'un élément de configuration ou d'une configuration  </w:t>
+              <w:t>A5.1.</w:t>
+            </w:r>
+            <w:proofErr w:type="gramStart"/>
+            <w:r>
+              <w:rPr>
+                <w:rFonts w:ascii="Arial" w:hAnsi="Arial" w:cs="Arial"/>
+                <w:sz w:val="20"/>
+                <w:szCs w:val="20"/>
+              </w:rPr>
+              <w:t>5 ,</w:t>
+            </w:r>
+            <w:proofErr w:type="gramEnd"/>
+            <w:r>
+              <w:rPr>
+                <w:rFonts w:ascii="Arial" w:hAnsi="Arial" w:cs="Arial"/>
+                <w:sz w:val="20"/>
+                <w:szCs w:val="20"/>
+              </w:rPr>
+              <w:t xml:space="preserve"> Évaluation d'un élément de configuration ou d'une configuration  </w:t>
             </w:r>
           </w:p>
           <w:p>
@@ -2117,7 +2609,25 @@
                 <w:sz w:val="20"/>
                 <w:szCs w:val="20"/>
               </w:rPr>
-              <w:t>A5.2.1 , Exploitation des référentiels, normes et standards adoptés par le prestataire</w:t>
+              <w:t>A5.2.</w:t>
+            </w:r>
+            <w:proofErr w:type="gramStart"/>
+            <w:r>
+              <w:rPr>
+                <w:rFonts w:ascii="Arial" w:hAnsi="Arial" w:cs="Arial"/>
+                <w:sz w:val="20"/>
+                <w:szCs w:val="20"/>
+              </w:rPr>
+              <w:t>1 ,</w:t>
+            </w:r>
+            <w:proofErr w:type="gramEnd"/>
+            <w:r>
+              <w:rPr>
+                <w:rFonts w:ascii="Arial" w:hAnsi="Arial" w:cs="Arial"/>
+                <w:sz w:val="20"/>
+                <w:szCs w:val="20"/>
+              </w:rPr>
+              <w:t xml:space="preserve"> Exploitation des référentiels, normes et standards adoptés par le prestataire</w:t>
             </w:r>
           </w:p>
           <w:p>
@@ -2136,7 +2646,25 @@
                 <w:sz w:val="20"/>
                 <w:szCs w:val="20"/>
               </w:rPr>
-              <w:t xml:space="preserve">A5.2.2 , Veille technologique </w:t>
+              <w:t>A5.2.</w:t>
+            </w:r>
+            <w:proofErr w:type="gramStart"/>
+            <w:r>
+              <w:rPr>
+                <w:rFonts w:ascii="Arial" w:hAnsi="Arial" w:cs="Arial"/>
+                <w:sz w:val="20"/>
+                <w:szCs w:val="20"/>
+              </w:rPr>
+              <w:t>2 ,</w:t>
+            </w:r>
+            <w:proofErr w:type="gramEnd"/>
+            <w:r>
+              <w:rPr>
+                <w:rFonts w:ascii="Arial" w:hAnsi="Arial" w:cs="Arial"/>
+                <w:sz w:val="20"/>
+                <w:szCs w:val="20"/>
+              </w:rPr>
+              <w:t xml:space="preserve"> Veille technologique </w:t>
             </w:r>
           </w:p>
           <w:p>
@@ -2155,7 +2683,25 @@
                 <w:sz w:val="20"/>
                 <w:szCs w:val="20"/>
               </w:rPr>
-              <w:t>A5.2.3 , Repérage des compléments de formation ou d'auto-formation ...</w:t>
+              <w:t>A5.2.</w:t>
+            </w:r>
+            <w:proofErr w:type="gramStart"/>
+            <w:r>
+              <w:rPr>
+                <w:rFonts w:ascii="Arial" w:hAnsi="Arial" w:cs="Arial"/>
+                <w:sz w:val="20"/>
+                <w:szCs w:val="20"/>
+              </w:rPr>
+              <w:t>3 ,</w:t>
+            </w:r>
+            <w:proofErr w:type="gramEnd"/>
+            <w:r>
+              <w:rPr>
+                <w:rFonts w:ascii="Arial" w:hAnsi="Arial" w:cs="Arial"/>
+                <w:sz w:val="20"/>
+                <w:szCs w:val="20"/>
+              </w:rPr>
+              <w:t xml:space="preserve"> Repérage des compléments de formation ou d'auto-formation ...</w:t>
             </w:r>
           </w:p>
           <w:p>
@@ -2174,7 +2720,41 @@
                 <w:sz w:val="20"/>
                 <w:szCs w:val="20"/>
               </w:rPr>
-              <w:t xml:space="preserve">A5.2.4 , Étude d˜une technologie, d'un composant, d'un outil ou d'une méthode </w:t>
+              <w:t>A5.2.</w:t>
+            </w:r>
+            <w:proofErr w:type="gramStart"/>
+            <w:r>
+              <w:rPr>
+                <w:rFonts w:ascii="Arial" w:hAnsi="Arial" w:cs="Arial"/>
+                <w:sz w:val="20"/>
+                <w:szCs w:val="20"/>
+              </w:rPr>
+              <w:t>4 ,</w:t>
+            </w:r>
+            <w:proofErr w:type="gramEnd"/>
+            <w:r>
+              <w:rPr>
+                <w:rFonts w:ascii="Arial" w:hAnsi="Arial" w:cs="Arial"/>
+                <w:sz w:val="20"/>
+                <w:szCs w:val="20"/>
+              </w:rPr>
+              <w:t xml:space="preserve"> Étude </w:t>
+            </w:r>
+            <w:r>
+              <w:rPr>
+                <w:rFonts w:ascii="Arial" w:hAnsi="Arial" w:cs="Arial"/>
+                <w:sz w:val="20"/>
+                <w:szCs w:val="20"/>
+              </w:rPr>
+              <w:t>d’une</w:t>
+            </w:r>
+            <w:r>
+              <w:rPr>
+                <w:rFonts w:ascii="Arial" w:hAnsi="Arial" w:cs="Arial"/>
+                <w:sz w:val="20"/>
+                <w:szCs w:val="20"/>
+              </w:rPr>
+              <w:t xml:space="preserve"> technologie, d'un composant, d'un outil ou d'une méthode </w:t>
             </w:r>
           </w:p>
           <w:p/>
@@ -2253,7 +2833,43 @@
                 <w:b/>
                 <w:sz w:val="20"/>
               </w:rPr>
-              <w:t>Windows 10, WampServer 3.1.9, phpMyAdmin 4.8.5, MySQL 5</w:t>
+              <w:t xml:space="preserve">Windows 10, </w:t>
+            </w:r>
+            <w:proofErr w:type="spellStart"/>
+            <w:r>
+              <w:rPr>
+                <w:rFonts w:ascii="Arial" w:eastAsia="Arial" w:hAnsi="Arial" w:cs="Arial"/>
+                <w:b/>
+                <w:sz w:val="20"/>
+              </w:rPr>
+              <w:t>WampServer</w:t>
+            </w:r>
+            <w:proofErr w:type="spellEnd"/>
+            <w:r>
+              <w:rPr>
+                <w:rFonts w:ascii="Arial" w:eastAsia="Arial" w:hAnsi="Arial" w:cs="Arial"/>
+                <w:b/>
+                <w:sz w:val="20"/>
+              </w:rPr>
+              <w:t xml:space="preserve"> 3.1.9, </w:t>
+            </w:r>
+            <w:proofErr w:type="spellStart"/>
+            <w:r>
+              <w:rPr>
+                <w:rFonts w:ascii="Arial" w:eastAsia="Arial" w:hAnsi="Arial" w:cs="Arial"/>
+                <w:b/>
+                <w:sz w:val="20"/>
+              </w:rPr>
+              <w:t>phpMyAdmin</w:t>
+            </w:r>
+            <w:proofErr w:type="spellEnd"/>
+            <w:r>
+              <w:rPr>
+                <w:rFonts w:ascii="Arial" w:eastAsia="Arial" w:hAnsi="Arial" w:cs="Arial"/>
+                <w:b/>
+                <w:sz w:val="20"/>
+              </w:rPr>
+              <w:t xml:space="preserve"> 4.8.5, MySQL 5</w:t>
             </w:r>
             <w:r>
               <w:rPr>
@@ -2269,7 +2885,25 @@
                 <w:b/>
                 <w:sz w:val="20"/>
               </w:rPr>
-              <w:t xml:space="preserve"> Atom 1.5.4, Gantt 2.1.10</w:t>
+              <w:t xml:space="preserve"> </w:t>
+            </w:r>
+            <w:proofErr w:type="spellStart"/>
+            <w:r>
+              <w:rPr>
+                <w:rFonts w:ascii="Arial" w:eastAsia="Arial" w:hAnsi="Arial" w:cs="Arial"/>
+                <w:b/>
+                <w:sz w:val="20"/>
+              </w:rPr>
+              <w:t>Atom</w:t>
+            </w:r>
+            <w:proofErr w:type="spellEnd"/>
+            <w:r>
+              <w:rPr>
+                <w:rFonts w:ascii="Arial" w:eastAsia="Arial" w:hAnsi="Arial" w:cs="Arial"/>
+                <w:b/>
+                <w:sz w:val="20"/>
+              </w:rPr>
+              <w:t xml:space="preserve"> 1.5.4, Gantt 2.1.10</w:t>
             </w:r>
             <w:r>
               <w:rPr>
@@ -2279,13 +2913,23 @@
               </w:rPr>
               <w:t xml:space="preserve">, </w:t>
             </w:r>
-            <w:r>
-              <w:rPr>
-                <w:rFonts w:ascii="Arial" w:eastAsia="Arial" w:hAnsi="Arial" w:cs="Arial"/>
-                <w:b/>
-                <w:sz w:val="20"/>
-              </w:rPr>
-              <w:t>Eclispe 4.12, Windows Builder 1.9.4,</w:t>
+            <w:proofErr w:type="spellStart"/>
+            <w:r>
+              <w:rPr>
+                <w:rFonts w:ascii="Arial" w:eastAsia="Arial" w:hAnsi="Arial" w:cs="Arial"/>
+                <w:b/>
+                <w:sz w:val="20"/>
+              </w:rPr>
+              <w:t>Eclispe</w:t>
+            </w:r>
+            <w:proofErr w:type="spellEnd"/>
+            <w:r>
+              <w:rPr>
+                <w:rFonts w:ascii="Arial" w:eastAsia="Arial" w:hAnsi="Arial" w:cs="Arial"/>
+                <w:b/>
+                <w:sz w:val="20"/>
+              </w:rPr>
+              <w:t xml:space="preserve"> 4.12, Windows Builder 1.9.4,</w:t>
             </w:r>
             <w:r>
               <w:rPr>
@@ -2345,15 +2989,49 @@
                 <w:b/>
                 <w:sz w:val="20"/>
               </w:rPr>
-              <w:t>Les productions associées sont Github, les diagrammes UML, Git, SQL</w:t>
-            </w:r>
-            <w:r>
-              <w:rPr>
-                <w:rFonts w:ascii="Arial" w:eastAsia="Arial" w:hAnsi="Arial" w:cs="Arial"/>
-                <w:b/>
-                <w:sz w:val="20"/>
-              </w:rPr>
-              <w:t>, documentation</w:t>
+              <w:t xml:space="preserve">Les productions associées sont </w:t>
+            </w:r>
+            <w:proofErr w:type="spellStart"/>
+            <w:r>
+              <w:rPr>
+                <w:rFonts w:ascii="Arial" w:eastAsia="Arial" w:hAnsi="Arial" w:cs="Arial"/>
+                <w:b/>
+                <w:sz w:val="20"/>
+              </w:rPr>
+              <w:t>Github</w:t>
+            </w:r>
+            <w:proofErr w:type="spellEnd"/>
+            <w:r>
+              <w:rPr>
+                <w:rFonts w:ascii="Arial" w:eastAsia="Arial" w:hAnsi="Arial" w:cs="Arial"/>
+                <w:b/>
+                <w:sz w:val="20"/>
+              </w:rPr>
+              <w:t>, les diagrammes UML, Git, SQL</w:t>
+            </w:r>
+            <w:r>
+              <w:rPr>
+                <w:rFonts w:ascii="Arial" w:eastAsia="Arial" w:hAnsi="Arial" w:cs="Arial"/>
+                <w:b/>
+                <w:sz w:val="20"/>
+              </w:rPr>
+              <w:t>,</w:t>
+            </w:r>
+            <w:r>
+              <w:rPr>
+                <w:rFonts w:ascii="Arial" w:eastAsia="Arial" w:hAnsi="Arial" w:cs="Arial"/>
+                <w:b/>
+                <w:sz w:val="20"/>
+              </w:rPr>
+              <w:t xml:space="preserve"> le maquettage,</w:t>
+            </w:r>
+            <w:r>
+              <w:rPr>
+                <w:rFonts w:ascii="Arial" w:eastAsia="Arial" w:hAnsi="Arial" w:cs="Arial"/>
+                <w:b/>
+                <w:sz w:val="20"/>
+              </w:rPr>
+              <w:t xml:space="preserve"> documentation</w:t>
             </w:r>
             <w:r>
               <w:rPr>
@@ -2428,43 +3106,72 @@
                 <w:t>https://github.com/Aznlox/lycee_java.git</w:t>
               </w:r>
             </w:hyperlink>
-          </w:p>
-          <w:p>
-            <w:pPr>
-              <w:spacing w:after="668"/>
-            </w:pPr>
-            <w:r>
-              <w:t>Accès utilisateur (Id/MDP) : test/test</w:t>
-            </w:r>
-          </w:p>
-          <w:p>
-            <w:pPr>
-              <w:spacing w:after="668"/>
-            </w:pPr>
-            <w:r>
-              <w:t>Accès Admin(Id/MDP) : Admin/Admin</w:t>
-            </w:r>
-          </w:p>
-          <w:p>
-            <w:pPr>
-              <w:spacing w:after="668"/>
-              <w:rPr>
-                <w:rFonts w:ascii="Arial" w:eastAsia="Arial" w:hAnsi="Arial" w:cs="Arial"/>
-                <w:b/>
-                <w:sz w:val="20"/>
-              </w:rPr>
-            </w:pPr>
-            <w:r>
-              <w:t>Accès BDD</w:t>
-            </w:r>
-            <w:r>
-              <w:t>(Id/MDP)</w:t>
-            </w:r>
-            <w:r>
-              <w:t> :root/</w:t>
-            </w:r>
             <w:bookmarkStart w:id="0" w:name="_GoBack"/>
             <w:bookmarkEnd w:id="0"/>
+          </w:p>
+          <w:p>
+            <w:pPr>
+              <w:spacing w:after="668"/>
+            </w:pPr>
+            <w:r>
+              <w:rPr>
+                <w:highlight w:val="yellow"/>
+              </w:rPr>
+              <w:t>Accès utilisateur</w:t>
+            </w:r>
+            <w:r>
+              <w:t xml:space="preserve"> (Id/MDP) : test/test</w:t>
+            </w:r>
+          </w:p>
+          <w:p>
+            <w:pPr>
+              <w:spacing w:after="668"/>
+            </w:pPr>
+            <w:r>
+              <w:rPr>
+                <w:highlight w:val="yellow"/>
+              </w:rPr>
+              <w:t>Accès Admin</w:t>
+            </w:r>
+            <w:r>
+              <w:t xml:space="preserve"> </w:t>
+            </w:r>
+            <w:r>
+              <w:t>(Id/MDP) : Admin/Admin</w:t>
+            </w:r>
+          </w:p>
+          <w:p>
+            <w:pPr>
+              <w:spacing w:after="668"/>
+              <w:rPr>
+                <w:rFonts w:ascii="Arial" w:eastAsia="Arial" w:hAnsi="Arial" w:cs="Arial"/>
+                <w:b/>
+                <w:sz w:val="20"/>
+              </w:rPr>
+            </w:pPr>
+            <w:r>
+              <w:rPr>
+                <w:highlight w:val="yellow"/>
+              </w:rPr>
+              <w:t>Accès BDD</w:t>
+            </w:r>
+            <w:r>
+              <w:t xml:space="preserve"> </w:t>
+            </w:r>
+            <w:r>
+              <w:t>(Id/MDP) :</w:t>
+            </w:r>
+            <w:proofErr w:type="spellStart"/>
+            <w:r>
+              <w:t>root</w:t>
+            </w:r>
+            <w:proofErr w:type="spellEnd"/>
+            <w:r>
+              <w:t>/</w:t>
+            </w:r>
+            <w:r>
+              <w:t>[vide]</w:t>
+            </w:r>
           </w:p>
         </w:tc>
       </w:tr>
@@ -2585,7 +3292,15 @@
         <w:footnoteRef/>
       </w:r>
       <w:r>
-        <w:t xml:space="preserve"> Conformément au référentiel du BTS SIO, le contexte doit être conforme au cahier des charges national en matière d'environnement technologique dans le domaine de spécialité correspondant à l'option du candidat. </w:t>
+        <w:t xml:space="preserve"> Conformément au référentiel du BTS SIO, le contexte doit être conforme au cahier </w:t>
+      </w:r>
+      <w:proofErr w:type="gramStart"/>
+      <w:r>
+        <w:t>des charges national</w:t>
+      </w:r>
+      <w:proofErr w:type="gramEnd"/>
+      <w:r>
+        <w:t xml:space="preserve"> en matière d'environnement technologique dans le domaine de spécialité correspondant à l'option du candidat. </w:t>
       </w:r>
       <w:r>
         <w:rPr>

</xml_diff>